<commit_message>
[R] Detect remove tested OK
[R] Detect remove tested OK, ready to clean code
</commit_message>
<xml_diff>
--- a/Documents/GSM-GPS模块低功耗设计.docx
+++ b/Documents/GSM-GPS模块低功耗设计.docx
@@ -4672,18 +4672,13 @@
         <w:rPr>
           <w:rFonts w:hint="eastAsia"/>
         </w:rPr>
-        <w:t>(RMV_FLAG==true &amp;&amp;(RMV_</w:t>
-      </w:r>
-      <w:r>
-        <w:t>NO</w:t>
-      </w:r>
-      <w:bookmarkStart w:id="0" w:name="_GoBack"/>
-      <w:bookmarkEnd w:id="0"/>
-      <w:r>
-        <w:rPr>
-          <w:rFonts w:hint="eastAsia"/>
-        </w:rPr>
-        <w:t>&gt;0))</w:t>
+        <w:t>(RMV_FLAG==true</w:t>
+      </w:r>
+      <w:r>
+        <w:rPr>
+          <w:rFonts w:hint="eastAsia"/>
+        </w:rPr>
+        <w:t>)</w:t>
       </w:r>
       <w:r>
         <w:rPr>
@@ -4863,6 +4858,8 @@
               </w:rPr>
               <w:t>移除</w:t>
             </w:r>
+            <w:bookmarkStart w:id="0" w:name="_GoBack"/>
+            <w:bookmarkEnd w:id="0"/>
             <w:r>
               <w:rPr>
                 <w:rFonts w:hint="eastAsia"/>
@@ -5256,9 +5253,6 @@
       <w:pPr>
         <w:pStyle w:val="me"/>
         <w:ind w:firstLine="420"/>
-        <w:rPr>
-          <w:rFonts w:hint="eastAsia"/>
-        </w:rPr>
       </w:pPr>
       <w:r>
         <w:rPr>
@@ -5280,9 +5274,6 @@
       <w:pPr>
         <w:pStyle w:val="me"/>
         <w:ind w:firstLine="420"/>
-        <w:rPr>
-          <w:rFonts w:hint="eastAsia"/>
-        </w:rPr>
       </w:pPr>
       <w:r>
         <w:rPr>
@@ -5440,13 +5431,13 @@
     </w:p>
     <w:p>
       <w:pPr>
-        <w:pStyle w:val="3"/>
-      </w:pPr>
-      <w:r>
-        <w:rPr>
-          <w:rFonts w:hint="eastAsia"/>
-        </w:rPr>
-        <w:t>上电检测</w:t>
+        <w:pStyle w:val="2"/>
+      </w:pPr>
+      <w:r>
+        <w:rPr>
+          <w:rFonts w:hint="eastAsia"/>
+        </w:rPr>
+        <w:t>工厂测试</w:t>
       </w:r>
     </w:p>
     <w:p>
@@ -5458,7 +5449,13 @@
         <w:rPr>
           <w:rFonts w:hint="eastAsia"/>
         </w:rPr>
-        <w:t>当模块第一次加电时，向测试服务器发送一条检测数据，协议格式（参考</w:t>
+        <w:t>模块向测试服务器发送</w:t>
+      </w:r>
+      <w:r>
+        <w:rPr>
+          <w:rFonts w:hint="eastAsia"/>
+        </w:rPr>
+        <w:t>检测数据，协议格式（参考</w:t>
       </w:r>
       <w:r>
         <w:rPr>
@@ -5478,7 +5475,6 @@
         <w:rPr>
           <w:noProof/>
         </w:rPr>
-        <w:lastRenderedPageBreak/>
         <w:drawing>
           <wp:inline distT="0" distB="0" distL="0" distR="0" wp14:anchorId="3FEDC0CE" wp14:editId="07C937C8">
             <wp:extent cx="5274310" cy="456619"/>
@@ -5516,6 +5512,197 @@
         </w:drawing>
       </w:r>
     </w:p>
+    <w:p>
+      <w:r>
+        <w:rPr>
+          <w:rFonts w:hint="eastAsia"/>
+        </w:rPr>
+        <w:lastRenderedPageBreak/>
+        <w:t>消息头占用</w:t>
+      </w:r>
+      <w:r>
+        <w:t>2</w:t>
+      </w:r>
+      <w:r>
+        <w:t>字节，</w:t>
+      </w:r>
+      <w:r>
+        <w:rPr>
+          <w:rFonts w:hint="eastAsia"/>
+        </w:rPr>
+        <w:t>固定</w:t>
+      </w:r>
+      <w:r>
+        <w:t>为</w:t>
+      </w:r>
+      <w:r>
+        <w:rPr>
+          <w:rFonts w:hint="eastAsia"/>
+        </w:rPr>
+        <w:t>0x</w:t>
+      </w:r>
+      <w:r>
+        <w:t>64 0x64</w:t>
+      </w:r>
+    </w:p>
+    <w:p>
+      <w:pPr>
+        <w:rPr>
+          <w:rFonts w:hint="eastAsia"/>
+        </w:rPr>
+      </w:pPr>
+      <w:r>
+        <w:rPr>
+          <w:rFonts w:hint="eastAsia"/>
+        </w:rPr>
+        <w:t>协议</w:t>
+      </w:r>
+      <w:r>
+        <w:t>号</w:t>
+      </w:r>
+      <w:r>
+        <w:rPr>
+          <w:rFonts w:hint="eastAsia"/>
+        </w:rPr>
+        <w:t>固定</w:t>
+      </w:r>
+      <w:r>
+        <w:t>为</w:t>
+      </w:r>
+      <w:r>
+        <w:rPr>
+          <w:rFonts w:hint="eastAsia"/>
+        </w:rPr>
+        <w:t>0x77</w:t>
+      </w:r>
+    </w:p>
+    <w:p>
+      <w:r>
+        <w:rPr>
+          <w:rFonts w:hint="eastAsia"/>
+        </w:rPr>
+        <w:t>包长度</w:t>
+      </w:r>
+      <w:r>
+        <w:t>占用</w:t>
+      </w:r>
+      <w:r>
+        <w:rPr>
+          <w:rFonts w:hint="eastAsia"/>
+        </w:rPr>
+        <w:t>2</w:t>
+      </w:r>
+      <w:r>
+        <w:rPr>
+          <w:rFonts w:hint="eastAsia"/>
+        </w:rPr>
+        <w:t>字节，</w:t>
+      </w:r>
+      <w:r>
+        <w:t>包</w:t>
+      </w:r>
+      <w:r>
+        <w:rPr>
+          <w:rFonts w:hint="eastAsia"/>
+        </w:rPr>
+        <w:t>长度</w:t>
+      </w:r>
+      <w:r>
+        <w:t>计算范围为</w:t>
+      </w:r>
+      <w:r>
+        <w:rPr>
+          <w:rFonts w:hint="eastAsia"/>
+        </w:rPr>
+        <w:t>“信息</w:t>
+      </w:r>
+      <w:r>
+        <w:t>序列号</w:t>
+      </w:r>
+      <w:r>
+        <w:rPr>
+          <w:rFonts w:hint="eastAsia"/>
+        </w:rPr>
+        <w:t>”到“</w:t>
+      </w:r>
+      <w:r>
+        <w:t>信息内容</w:t>
+      </w:r>
+      <w:r>
+        <w:rPr>
+          <w:rFonts w:hint="eastAsia"/>
+        </w:rPr>
+        <w:t>”</w:t>
+      </w:r>
+      <w:r>
+        <w:t>（</w:t>
+      </w:r>
+      <w:r>
+        <w:rPr>
+          <w:rFonts w:hint="eastAsia"/>
+        </w:rPr>
+        <w:t>包括“信息</w:t>
+      </w:r>
+      <w:r>
+        <w:t>序列</w:t>
+      </w:r>
+      <w:r>
+        <w:rPr>
+          <w:rFonts w:hint="eastAsia"/>
+        </w:rPr>
+        <w:t>号”和“信息</w:t>
+      </w:r>
+      <w:r>
+        <w:t>内容</w:t>
+      </w:r>
+      <w:r>
+        <w:rPr>
+          <w:rFonts w:hint="eastAsia"/>
+        </w:rPr>
+        <w:t>”</w:t>
+      </w:r>
+      <w:r>
+        <w:t>）</w:t>
+      </w:r>
+    </w:p>
+    <w:p>
+      <w:pPr>
+        <w:rPr>
+          <w:rFonts w:hint="eastAsia"/>
+        </w:rPr>
+      </w:pPr>
+      <w:r>
+        <w:rPr>
+          <w:rFonts w:hint="eastAsia"/>
+        </w:rPr>
+        <w:t>信息</w:t>
+      </w:r>
+      <w:r>
+        <w:t>序列号为</w:t>
+      </w:r>
+      <w:r>
+        <w:rPr>
+          <w:rFonts w:hint="eastAsia"/>
+        </w:rPr>
+        <w:t>1</w:t>
+      </w:r>
+    </w:p>
+    <w:p>
+      <w:pPr>
+        <w:rPr>
+          <w:rFonts w:hint="eastAsia"/>
+        </w:rPr>
+      </w:pPr>
+      <w:r>
+        <w:rPr>
+          <w:rFonts w:hint="eastAsia"/>
+        </w:rPr>
+        <w:t>信息</w:t>
+      </w:r>
+      <w:r>
+        <w:t>内容格式如下：</w:t>
+      </w:r>
+    </w:p>
     <w:tbl>
       <w:tblPr>
         <w:tblStyle w:val="af"/>
@@ -5523,19 +5710,22 @@
         <w:tblLook w:val="04A0" w:firstRow="1" w:lastRow="0" w:firstColumn="1" w:lastColumn="0" w:noHBand="0" w:noVBand="1"/>
       </w:tblPr>
       <w:tblGrid>
-        <w:gridCol w:w="1420"/>
-        <w:gridCol w:w="956"/>
-        <w:gridCol w:w="851"/>
-        <w:gridCol w:w="1276"/>
-        <w:gridCol w:w="1134"/>
-        <w:gridCol w:w="1275"/>
-        <w:gridCol w:w="972"/>
+        <w:gridCol w:w="1000"/>
         <w:gridCol w:w="638"/>
+        <w:gridCol w:w="598"/>
+        <w:gridCol w:w="751"/>
+        <w:gridCol w:w="696"/>
+        <w:gridCol w:w="750"/>
+        <w:gridCol w:w="968"/>
+        <w:gridCol w:w="790"/>
+        <w:gridCol w:w="751"/>
+        <w:gridCol w:w="790"/>
+        <w:gridCol w:w="790"/>
       </w:tblGrid>
       <w:tr>
         <w:tc>
           <w:tcPr>
-            <w:tcW w:w="1420" w:type="dxa"/>
+            <w:tcW w:w="1000" w:type="dxa"/>
             <w:vMerge w:val="restart"/>
           </w:tcPr>
           <w:p>
@@ -5554,8 +5744,8 @@
         </w:tc>
         <w:tc>
           <w:tcPr>
-            <w:tcW w:w="7102" w:type="dxa"/>
-            <w:gridSpan w:val="7"/>
+            <w:tcW w:w="4401" w:type="dxa"/>
+            <w:gridSpan w:val="6"/>
           </w:tcPr>
           <w:p>
             <w:pPr>
@@ -5569,13 +5759,73 @@
               </w:rPr>
               <w:t>信息内容</w:t>
             </w:r>
+          </w:p>
+        </w:tc>
+        <w:tc>
+          <w:tcPr>
+            <w:tcW w:w="790" w:type="dxa"/>
+          </w:tcPr>
+          <w:p>
+            <w:pPr>
+              <w:pStyle w:val="me"/>
+              <w:ind w:firstLineChars="0" w:firstLine="0"/>
+              <w:jc w:val="center"/>
+              <w:rPr>
+                <w:rFonts w:hint="eastAsia"/>
+              </w:rPr>
+            </w:pPr>
+          </w:p>
+        </w:tc>
+        <w:tc>
+          <w:tcPr>
+            <w:tcW w:w="751" w:type="dxa"/>
+          </w:tcPr>
+          <w:p>
+            <w:pPr>
+              <w:pStyle w:val="me"/>
+              <w:ind w:firstLineChars="0" w:firstLine="0"/>
+              <w:jc w:val="center"/>
+              <w:rPr>
+                <w:rFonts w:hint="eastAsia"/>
+              </w:rPr>
+            </w:pPr>
+          </w:p>
+        </w:tc>
+        <w:tc>
+          <w:tcPr>
+            <w:tcW w:w="790" w:type="dxa"/>
+          </w:tcPr>
+          <w:p>
+            <w:pPr>
+              <w:pStyle w:val="me"/>
+              <w:ind w:firstLineChars="0" w:firstLine="0"/>
+              <w:jc w:val="center"/>
+              <w:rPr>
+                <w:rFonts w:hint="eastAsia"/>
+              </w:rPr>
+            </w:pPr>
+          </w:p>
+        </w:tc>
+        <w:tc>
+          <w:tcPr>
+            <w:tcW w:w="790" w:type="dxa"/>
+          </w:tcPr>
+          <w:p>
+            <w:pPr>
+              <w:pStyle w:val="me"/>
+              <w:ind w:firstLineChars="0" w:firstLine="0"/>
+              <w:jc w:val="center"/>
+              <w:rPr>
+                <w:rFonts w:hint="eastAsia"/>
+              </w:rPr>
+            </w:pPr>
           </w:p>
         </w:tc>
       </w:tr>
       <w:tr>
         <w:tc>
           <w:tcPr>
-            <w:tcW w:w="1420" w:type="dxa"/>
+            <w:tcW w:w="1000" w:type="dxa"/>
             <w:vMerge/>
           </w:tcPr>
           <w:p>
@@ -5587,7 +5837,7 @@
         </w:tc>
         <w:tc>
           <w:tcPr>
-            <w:tcW w:w="956" w:type="dxa"/>
+            <w:tcW w:w="638" w:type="dxa"/>
           </w:tcPr>
           <w:p>
             <w:pPr>
@@ -5598,30 +5848,33 @@
               <w:rPr>
                 <w:rFonts w:hint="eastAsia"/>
               </w:rPr>
-              <w:t>IMEI</w:t>
+              <w:t>日期时间</w:t>
             </w:r>
           </w:p>
         </w:tc>
         <w:tc>
           <w:tcPr>
-            <w:tcW w:w="851" w:type="dxa"/>
+            <w:tcW w:w="598" w:type="dxa"/>
           </w:tcPr>
           <w:p>
             <w:pPr>
               <w:pStyle w:val="me"/>
               <w:ind w:firstLineChars="0" w:firstLine="0"/>
-            </w:pPr>
-            <w:r>
-              <w:rPr>
-                <w:rFonts w:hint="eastAsia"/>
-              </w:rPr>
-              <w:t>IMSI</w:t>
+              <w:rPr>
+                <w:rFonts w:hint="eastAsia"/>
+              </w:rPr>
+            </w:pPr>
+            <w:r>
+              <w:rPr>
+                <w:rFonts w:hint="eastAsia"/>
+              </w:rPr>
+              <w:t>纬度</w:t>
             </w:r>
           </w:p>
         </w:tc>
         <w:tc>
           <w:tcPr>
-            <w:tcW w:w="1276" w:type="dxa"/>
+            <w:tcW w:w="751" w:type="dxa"/>
           </w:tcPr>
           <w:p>
             <w:pPr>
@@ -5632,13 +5885,13 @@
               <w:rPr>
                 <w:rFonts w:hint="eastAsia"/>
               </w:rPr>
-              <w:t>电池电量</w:t>
+              <w:t>经度</w:t>
             </w:r>
           </w:p>
         </w:tc>
         <w:tc>
           <w:tcPr>
-            <w:tcW w:w="1134" w:type="dxa"/>
+            <w:tcW w:w="696" w:type="dxa"/>
           </w:tcPr>
           <w:p>
             <w:pPr>
@@ -5649,13 +5902,13 @@
               <w:rPr>
                 <w:rFonts w:hint="eastAsia"/>
               </w:rPr>
-              <w:t>信号强度</w:t>
+              <w:t>速度</w:t>
             </w:r>
           </w:p>
         </w:tc>
         <w:tc>
           <w:tcPr>
-            <w:tcW w:w="1275" w:type="dxa"/>
+            <w:tcW w:w="750" w:type="dxa"/>
             <w:tcBorders>
               <w:right w:val="single" w:sz="4" w:space="0" w:color="auto"/>
             </w:tcBorders>
@@ -5664,27 +5917,24 @@
             <w:pPr>
               <w:pStyle w:val="me"/>
               <w:ind w:firstLineChars="0" w:firstLine="0"/>
-            </w:pPr>
-            <w:r>
-              <w:rPr>
-                <w:rFonts w:hint="eastAsia"/>
-              </w:rPr>
-              <w:t>GPS</w:t>
-            </w:r>
-            <w:r>
-              <w:rPr>
-                <w:rFonts w:hint="eastAsia"/>
-              </w:rPr>
-              <w:t>状态</w:t>
+              <w:rPr>
+                <w:rFonts w:hint="eastAsia"/>
+              </w:rPr>
+            </w:pPr>
+            <w:r>
+              <w:rPr>
+                <w:rFonts w:hint="eastAsia"/>
+              </w:rPr>
+              <w:t>航向</w:t>
             </w:r>
           </w:p>
         </w:tc>
         <w:tc>
           <w:tcPr>
-            <w:tcW w:w="1610" w:type="dxa"/>
-            <w:gridSpan w:val="2"/>
+            <w:tcW w:w="968" w:type="dxa"/>
             <w:tcBorders>
               <w:left w:val="single" w:sz="4" w:space="0" w:color="auto"/>
+              <w:bottom w:val="nil"/>
             </w:tcBorders>
           </w:tcPr>
           <w:p>
@@ -5696,7 +5946,111 @@
               <w:rPr>
                 <w:rFonts w:hint="eastAsia"/>
               </w:rPr>
+              <w:t>基站</w:t>
+            </w:r>
+          </w:p>
+        </w:tc>
+        <w:tc>
+          <w:tcPr>
+            <w:tcW w:w="790" w:type="dxa"/>
+            <w:tcBorders>
+              <w:left w:val="single" w:sz="4" w:space="0" w:color="auto"/>
+              <w:bottom w:val="nil"/>
+            </w:tcBorders>
+          </w:tcPr>
+          <w:p>
+            <w:pPr>
+              <w:pStyle w:val="me"/>
+              <w:ind w:firstLineChars="0" w:firstLine="0"/>
+              <w:rPr>
+                <w:rFonts w:hint="eastAsia"/>
+              </w:rPr>
+            </w:pPr>
+            <w:r>
+              <w:rPr>
+                <w:rFonts w:hint="eastAsia"/>
+              </w:rPr>
+              <w:t>定位</w:t>
+            </w:r>
+            <w:r>
+              <w:t>状态</w:t>
+            </w:r>
+          </w:p>
+        </w:tc>
+        <w:tc>
+          <w:tcPr>
+            <w:tcW w:w="751" w:type="dxa"/>
+            <w:tcBorders>
+              <w:left w:val="single" w:sz="4" w:space="0" w:color="auto"/>
+              <w:bottom w:val="nil"/>
+              <w:right w:val="single" w:sz="4" w:space="0" w:color="auto"/>
+            </w:tcBorders>
+          </w:tcPr>
+          <w:p>
+            <w:pPr>
+              <w:pStyle w:val="me"/>
+              <w:ind w:firstLineChars="0" w:firstLine="0"/>
+              <w:rPr>
+                <w:rFonts w:hint="eastAsia"/>
+              </w:rPr>
+            </w:pPr>
+            <w:r>
+              <w:rPr>
+                <w:rFonts w:hint="eastAsia"/>
+              </w:rPr>
+              <w:t>IMEI</w:t>
+            </w:r>
+          </w:p>
+        </w:tc>
+        <w:tc>
+          <w:tcPr>
+            <w:tcW w:w="790" w:type="dxa"/>
+            <w:tcBorders>
+              <w:left w:val="single" w:sz="4" w:space="0" w:color="auto"/>
+              <w:bottom w:val="nil"/>
+            </w:tcBorders>
+          </w:tcPr>
+          <w:p>
+            <w:pPr>
+              <w:pStyle w:val="me"/>
+              <w:ind w:firstLineChars="0" w:firstLine="0"/>
+              <w:rPr>
+                <w:rFonts w:hint="eastAsia"/>
+              </w:rPr>
+            </w:pPr>
+            <w:r>
+              <w:rPr>
+                <w:rFonts w:hint="eastAsia"/>
+                <w:color w:val="FF0000"/>
+              </w:rPr>
               <w:t>电话号码</w:t>
+            </w:r>
+          </w:p>
+        </w:tc>
+        <w:tc>
+          <w:tcPr>
+            <w:tcW w:w="790" w:type="dxa"/>
+            <w:tcBorders>
+              <w:left w:val="single" w:sz="4" w:space="0" w:color="auto"/>
+              <w:bottom w:val="nil"/>
+            </w:tcBorders>
+          </w:tcPr>
+          <w:p>
+            <w:pPr>
+              <w:pStyle w:val="me"/>
+              <w:ind w:firstLineChars="0" w:firstLine="0"/>
+              <w:rPr>
+                <w:rFonts w:hint="eastAsia"/>
+              </w:rPr>
+            </w:pPr>
+            <w:r>
+              <w:rPr>
+                <w:rFonts w:hint="eastAsia"/>
+              </w:rPr>
+              <w:t>软件</w:t>
+            </w:r>
+            <w:r>
+              <w:t>版本</w:t>
             </w:r>
           </w:p>
         </w:tc>
@@ -5704,7 +6058,7 @@
       <w:tr>
         <w:tc>
           <w:tcPr>
-            <w:tcW w:w="1420" w:type="dxa"/>
+            <w:tcW w:w="1000" w:type="dxa"/>
           </w:tcPr>
           <w:p>
             <w:pPr>
@@ -5727,7 +6081,7 @@
         </w:tc>
         <w:tc>
           <w:tcPr>
-            <w:tcW w:w="956" w:type="dxa"/>
+            <w:tcW w:w="638" w:type="dxa"/>
           </w:tcPr>
           <w:p>
             <w:pPr>
@@ -5735,16 +6089,13 @@
               <w:ind w:firstLineChars="0" w:firstLine="0"/>
             </w:pPr>
             <w:r>
-              <w:rPr>
-                <w:rFonts w:hint="eastAsia"/>
-              </w:rPr>
-              <w:t>15</w:t>
+              <w:t>4</w:t>
             </w:r>
           </w:p>
         </w:tc>
         <w:tc>
           <w:tcPr>
-            <w:tcW w:w="851" w:type="dxa"/>
+            <w:tcW w:w="598" w:type="dxa"/>
           </w:tcPr>
           <w:p>
             <w:pPr>
@@ -5752,16 +6103,13 @@
               <w:ind w:firstLineChars="0" w:firstLine="0"/>
             </w:pPr>
             <w:r>
-              <w:rPr>
-                <w:rFonts w:hint="eastAsia"/>
-              </w:rPr>
-              <w:t>15</w:t>
+              <w:t>4</w:t>
             </w:r>
           </w:p>
         </w:tc>
         <w:tc>
           <w:tcPr>
-            <w:tcW w:w="1276" w:type="dxa"/>
+            <w:tcW w:w="751" w:type="dxa"/>
           </w:tcPr>
           <w:p>
             <w:pPr>
@@ -5769,16 +6117,13 @@
               <w:ind w:firstLineChars="0" w:firstLine="0"/>
             </w:pPr>
             <w:r>
-              <w:rPr>
-                <w:rFonts w:hint="eastAsia"/>
-              </w:rPr>
-              <w:t>2</w:t>
+              <w:t>4</w:t>
             </w:r>
           </w:p>
         </w:tc>
         <w:tc>
           <w:tcPr>
-            <w:tcW w:w="1134" w:type="dxa"/>
+            <w:tcW w:w="696" w:type="dxa"/>
           </w:tcPr>
           <w:p>
             <w:pPr>
@@ -5786,17 +6131,13 @@
               <w:ind w:firstLineChars="0" w:firstLine="0"/>
             </w:pPr>
             <w:r>
-              <w:rPr>
-                <w:rFonts w:hint="eastAsia"/>
-              </w:rPr>
-              <w:t>2</w:t>
+              <w:t>1</w:t>
             </w:r>
           </w:p>
         </w:tc>
         <w:tc>
           <w:tcPr>
-            <w:tcW w:w="2247" w:type="dxa"/>
-            <w:gridSpan w:val="2"/>
+            <w:tcW w:w="750" w:type="dxa"/>
             <w:tcBorders>
               <w:right w:val="single" w:sz="4" w:space="0" w:color="auto"/>
             </w:tcBorders>
@@ -5807,16 +6148,13 @@
               <w:ind w:firstLineChars="0" w:firstLine="0"/>
             </w:pPr>
             <w:r>
-              <w:rPr>
-                <w:rFonts w:hint="eastAsia"/>
-              </w:rPr>
-              <w:t>1</w:t>
+              <w:t>2</w:t>
             </w:r>
           </w:p>
         </w:tc>
         <w:tc>
           <w:tcPr>
-            <w:tcW w:w="638" w:type="dxa"/>
+            <w:tcW w:w="968" w:type="dxa"/>
             <w:tcBorders>
               <w:left w:val="single" w:sz="4" w:space="0" w:color="auto"/>
             </w:tcBorders>
@@ -5830,7 +6168,94 @@
               <w:rPr>
                 <w:rFonts w:hint="eastAsia"/>
               </w:rPr>
-              <w:t>待定（待实际测试）</w:t>
+              <w:t>9</w:t>
+            </w:r>
+          </w:p>
+        </w:tc>
+        <w:tc>
+          <w:tcPr>
+            <w:tcW w:w="790" w:type="dxa"/>
+            <w:tcBorders>
+              <w:left w:val="single" w:sz="4" w:space="0" w:color="auto"/>
+            </w:tcBorders>
+          </w:tcPr>
+          <w:p>
+            <w:pPr>
+              <w:pStyle w:val="me"/>
+              <w:ind w:firstLineChars="0" w:firstLine="0"/>
+              <w:rPr>
+                <w:rFonts w:hint="eastAsia"/>
+              </w:rPr>
+            </w:pPr>
+            <w:r>
+              <w:rPr>
+                <w:rFonts w:hint="eastAsia"/>
+              </w:rPr>
+              <w:t>1</w:t>
+            </w:r>
+          </w:p>
+        </w:tc>
+        <w:tc>
+          <w:tcPr>
+            <w:tcW w:w="751" w:type="dxa"/>
+            <w:tcBorders>
+              <w:left w:val="single" w:sz="4" w:space="0" w:color="auto"/>
+              <w:right w:val="single" w:sz="4" w:space="0" w:color="auto"/>
+            </w:tcBorders>
+          </w:tcPr>
+          <w:p>
+            <w:pPr>
+              <w:pStyle w:val="me"/>
+              <w:ind w:firstLineChars="0" w:firstLine="0"/>
+              <w:rPr>
+                <w:rFonts w:hint="eastAsia"/>
+              </w:rPr>
+            </w:pPr>
+            <w:r>
+              <w:rPr>
+                <w:rFonts w:hint="eastAsia"/>
+              </w:rPr>
+              <w:t>15</w:t>
+            </w:r>
+          </w:p>
+        </w:tc>
+        <w:tc>
+          <w:tcPr>
+            <w:tcW w:w="790" w:type="dxa"/>
+            <w:tcBorders>
+              <w:left w:val="single" w:sz="4" w:space="0" w:color="auto"/>
+            </w:tcBorders>
+          </w:tcPr>
+          <w:p>
+            <w:pPr>
+              <w:pStyle w:val="me"/>
+              <w:ind w:firstLineChars="0" w:firstLine="0"/>
+              <w:rPr>
+                <w:rFonts w:hint="eastAsia"/>
+              </w:rPr>
+            </w:pPr>
+          </w:p>
+        </w:tc>
+        <w:tc>
+          <w:tcPr>
+            <w:tcW w:w="790" w:type="dxa"/>
+            <w:tcBorders>
+              <w:left w:val="single" w:sz="4" w:space="0" w:color="auto"/>
+            </w:tcBorders>
+          </w:tcPr>
+          <w:p>
+            <w:pPr>
+              <w:pStyle w:val="me"/>
+              <w:ind w:firstLineChars="0" w:firstLine="0"/>
+              <w:rPr>
+                <w:rFonts w:hint="eastAsia"/>
+              </w:rPr>
+            </w:pPr>
+            <w:r>
+              <w:rPr>
+                <w:rFonts w:hint="eastAsia"/>
+              </w:rPr>
+              <w:t>1</w:t>
             </w:r>
           </w:p>
         </w:tc>
@@ -8420,7 +8845,7 @@
           <v:shape id="_x0000_i1025" type="#_x0000_t75" style="width:239.6pt;height:123.85pt" o:ole="">
             <v:imagedata r:id="rId34" o:title=""/>
           </v:shape>
-          <o:OLEObject Type="Embed" ProgID="Visio.Drawing.15" ShapeID="_x0000_i1025" DrawAspect="Content" ObjectID="_1477936982" r:id="rId35"/>
+          <o:OLEObject Type="Embed" ProgID="Visio.Drawing.15" ShapeID="_x0000_i1025" DrawAspect="Content" ObjectID="_1477949809" r:id="rId35"/>
         </w:object>
       </w:r>
     </w:p>
@@ -12151,7 +12576,7 @@
 </file>
 
 <file path=customXml/itemProps1.xml><?xml version="1.0" encoding="utf-8"?>
-<ds:datastoreItem xmlns:ds="http://schemas.openxmlformats.org/officeDocument/2006/customXml" ds:itemID="{363DBBA1-F6A4-4FA7-8D5D-ACBB6179D616}">
+<ds:datastoreItem xmlns:ds="http://schemas.openxmlformats.org/officeDocument/2006/customXml" ds:itemID="{F11BE27F-48A6-49D6-A5C0-003B0203A5E9}">
   <ds:schemaRefs>
     <ds:schemaRef ds:uri="http://schemas.openxmlformats.org/officeDocument/2006/bibliography"/>
   </ds:schemaRefs>

</xml_diff>

<commit_message>
[Y] Modify Debug Macro
[Y] Modify Debug Macro
</commit_message>
<xml_diff>
--- a/Documents/GSM-GPS模块低功耗设计.docx
+++ b/Documents/GSM-GPS模块低功耗设计.docx
@@ -4858,8 +4858,6 @@
               </w:rPr>
               <w:t>移除</w:t>
             </w:r>
-            <w:bookmarkStart w:id="0" w:name="_GoBack"/>
-            <w:bookmarkEnd w:id="0"/>
             <w:r>
               <w:rPr>
                 <w:rFonts w:hint="eastAsia"/>
@@ -5546,11 +5544,6 @@
       </w:r>
     </w:p>
     <w:p>
-      <w:pPr>
-        <w:rPr>
-          <w:rFonts w:hint="eastAsia"/>
-        </w:rPr>
-      </w:pPr>
       <w:r>
         <w:rPr>
           <w:rFonts w:hint="eastAsia"/>
@@ -5666,11 +5659,6 @@
       </w:r>
     </w:p>
     <w:p>
-      <w:pPr>
-        <w:rPr>
-          <w:rFonts w:hint="eastAsia"/>
-        </w:rPr>
-      </w:pPr>
       <w:r>
         <w:rPr>
           <w:rFonts w:hint="eastAsia"/>
@@ -5688,11 +5676,6 @@
       </w:r>
     </w:p>
     <w:p>
-      <w:pPr>
-        <w:rPr>
-          <w:rFonts w:hint="eastAsia"/>
-        </w:rPr>
-      </w:pPr>
       <w:r>
         <w:rPr>
           <w:rFonts w:hint="eastAsia"/>
@@ -5770,9 +5753,6 @@
               <w:pStyle w:val="me"/>
               <w:ind w:firstLineChars="0" w:firstLine="0"/>
               <w:jc w:val="center"/>
-              <w:rPr>
-                <w:rFonts w:hint="eastAsia"/>
-              </w:rPr>
             </w:pPr>
           </w:p>
         </w:tc>
@@ -5785,9 +5765,6 @@
               <w:pStyle w:val="me"/>
               <w:ind w:firstLineChars="0" w:firstLine="0"/>
               <w:jc w:val="center"/>
-              <w:rPr>
-                <w:rFonts w:hint="eastAsia"/>
-              </w:rPr>
             </w:pPr>
           </w:p>
         </w:tc>
@@ -5800,9 +5777,6 @@
               <w:pStyle w:val="me"/>
               <w:ind w:firstLineChars="0" w:firstLine="0"/>
               <w:jc w:val="center"/>
-              <w:rPr>
-                <w:rFonts w:hint="eastAsia"/>
-              </w:rPr>
             </w:pPr>
           </w:p>
         </w:tc>
@@ -5815,9 +5789,6 @@
               <w:pStyle w:val="me"/>
               <w:ind w:firstLineChars="0" w:firstLine="0"/>
               <w:jc w:val="center"/>
-              <w:rPr>
-                <w:rFonts w:hint="eastAsia"/>
-              </w:rPr>
             </w:pPr>
           </w:p>
         </w:tc>
@@ -5860,9 +5831,6 @@
             <w:pPr>
               <w:pStyle w:val="me"/>
               <w:ind w:firstLineChars="0" w:firstLine="0"/>
-              <w:rPr>
-                <w:rFonts w:hint="eastAsia"/>
-              </w:rPr>
             </w:pPr>
             <w:r>
               <w:rPr>
@@ -5917,9 +5885,6 @@
             <w:pPr>
               <w:pStyle w:val="me"/>
               <w:ind w:firstLineChars="0" w:firstLine="0"/>
-              <w:rPr>
-                <w:rFonts w:hint="eastAsia"/>
-              </w:rPr>
             </w:pPr>
             <w:r>
               <w:rPr>
@@ -5962,9 +5927,6 @@
             <w:pPr>
               <w:pStyle w:val="me"/>
               <w:ind w:firstLineChars="0" w:firstLine="0"/>
-              <w:rPr>
-                <w:rFonts w:hint="eastAsia"/>
-              </w:rPr>
             </w:pPr>
             <w:r>
               <w:rPr>
@@ -5990,9 +5952,6 @@
             <w:pPr>
               <w:pStyle w:val="me"/>
               <w:ind w:firstLineChars="0" w:firstLine="0"/>
-              <w:rPr>
-                <w:rFonts w:hint="eastAsia"/>
-              </w:rPr>
             </w:pPr>
             <w:r>
               <w:rPr>
@@ -6014,9 +5973,6 @@
             <w:pPr>
               <w:pStyle w:val="me"/>
               <w:ind w:firstLineChars="0" w:firstLine="0"/>
-              <w:rPr>
-                <w:rFonts w:hint="eastAsia"/>
-              </w:rPr>
             </w:pPr>
             <w:r>
               <w:rPr>
@@ -6039,9 +5995,6 @@
             <w:pPr>
               <w:pStyle w:val="me"/>
               <w:ind w:firstLineChars="0" w:firstLine="0"/>
-              <w:rPr>
-                <w:rFonts w:hint="eastAsia"/>
-              </w:rPr>
             </w:pPr>
             <w:r>
               <w:rPr>
@@ -6183,9 +6136,6 @@
             <w:pPr>
               <w:pStyle w:val="me"/>
               <w:ind w:firstLineChars="0" w:firstLine="0"/>
-              <w:rPr>
-                <w:rFonts w:hint="eastAsia"/>
-              </w:rPr>
             </w:pPr>
             <w:r>
               <w:rPr>
@@ -6207,16 +6157,15 @@
             <w:pPr>
               <w:pStyle w:val="me"/>
               <w:ind w:firstLineChars="0" w:firstLine="0"/>
-              <w:rPr>
-                <w:rFonts w:hint="eastAsia"/>
-              </w:rPr>
-            </w:pPr>
-            <w:r>
-              <w:rPr>
-                <w:rFonts w:hint="eastAsia"/>
-              </w:rPr>
-              <w:t>15</w:t>
-            </w:r>
+            </w:pPr>
+            <w:r>
+              <w:rPr>
+                <w:rFonts w:hint="eastAsia"/>
+              </w:rPr>
+              <w:t>8</w:t>
+            </w:r>
+            <w:bookmarkStart w:id="0" w:name="_GoBack"/>
+            <w:bookmarkEnd w:id="0"/>
           </w:p>
         </w:tc>
         <w:tc>
@@ -6230,9 +6179,6 @@
             <w:pPr>
               <w:pStyle w:val="me"/>
               <w:ind w:firstLineChars="0" w:firstLine="0"/>
-              <w:rPr>
-                <w:rFonts w:hint="eastAsia"/>
-              </w:rPr>
             </w:pPr>
           </w:p>
         </w:tc>
@@ -6247,9 +6193,6 @@
             <w:pPr>
               <w:pStyle w:val="me"/>
               <w:ind w:firstLineChars="0" w:firstLine="0"/>
-              <w:rPr>
-                <w:rFonts w:hint="eastAsia"/>
-              </w:rPr>
             </w:pPr>
             <w:r>
               <w:rPr>
@@ -8845,7 +8788,7 @@
           <v:shape id="_x0000_i1025" type="#_x0000_t75" style="width:239.6pt;height:123.85pt" o:ole="">
             <v:imagedata r:id="rId34" o:title=""/>
           </v:shape>
-          <o:OLEObject Type="Embed" ProgID="Visio.Drawing.15" ShapeID="_x0000_i1025" DrawAspect="Content" ObjectID="_1477949809" r:id="rId35"/>
+          <o:OLEObject Type="Embed" ProgID="Visio.Drawing.15" ShapeID="_x0000_i1025" DrawAspect="Content" ObjectID="_1477954870" r:id="rId35"/>
         </w:object>
       </w:r>
     </w:p>
@@ -12576,7 +12519,7 @@
 </file>
 
 <file path=customXml/itemProps1.xml><?xml version="1.0" encoding="utf-8"?>
-<ds:datastoreItem xmlns:ds="http://schemas.openxmlformats.org/officeDocument/2006/customXml" ds:itemID="{F11BE27F-48A6-49D6-A5C0-003B0203A5E9}">
+<ds:datastoreItem xmlns:ds="http://schemas.openxmlformats.org/officeDocument/2006/customXml" ds:itemID="{F617B8B3-EB55-4185-A048-91AB85AFF085}">
   <ds:schemaRefs>
     <ds:schemaRef ds:uri="http://schemas.openxmlformats.org/officeDocument/2006/bibliography"/>
   </ds:schemaRefs>

</xml_diff>